<commit_message>
Including POM mention in README
</commit_message>
<xml_diff>
--- a/README.docx
+++ b/README.docx
@@ -17,51 +17,65 @@
       <w:r>
         <w:t xml:space="preserve">My suite is developed using </w:t>
       </w:r>
-      <w:proofErr w:type="spellStart"/>
-      <w:r>
-        <w:t>SpecFlow</w:t>
-      </w:r>
-      <w:proofErr w:type="spellEnd"/>
+      <w:r>
+        <w:t xml:space="preserve">SpecFlow </w:t>
+      </w:r>
+      <w:r>
+        <w:t xml:space="preserve">with Selenium C# and </w:t>
+      </w:r>
+      <w:r>
+        <w:t xml:space="preserve">nUnit framework for the assertions. </w:t>
+      </w:r>
+    </w:p>
+    <w:p>
+      <w:r>
+        <w:t>IDE</w:t>
+      </w:r>
       <w:r>
         <w:t xml:space="preserve"> </w:t>
       </w:r>
       <w:r>
-        <w:t xml:space="preserve">with Selenium C# and </w:t>
-      </w:r>
-      <w:proofErr w:type="spellStart"/>
-      <w:r>
-        <w:t>nUnit</w:t>
-      </w:r>
-      <w:proofErr w:type="spellEnd"/>
-      <w:r>
-        <w:t xml:space="preserve"> framework for the assertions. </w:t>
-      </w:r>
-    </w:p>
-    <w:p>
-      <w:r>
-        <w:t>IDE</w:t>
+        <w:t>Visual Studio.</w:t>
       </w:r>
       <w:r>
         <w:t xml:space="preserve"> </w:t>
       </w:r>
-      <w:r>
-        <w:t>Visual Studio.</w:t>
-      </w:r>
-      <w:r>
-        <w:t xml:space="preserve"> </w:t>
-      </w:r>
-    </w:p>
-    <w:p>
-      <w:pPr>
-        <w:rPr>
-          <w:lang w:val="en-US"/>
-        </w:rPr>
-      </w:pPr>
-      <w:r>
-        <w:rPr>
-          <w:lang w:val="en-US"/>
-        </w:rPr>
-        <w:t>To simplify the solution I</w:t>
+    </w:p>
+    <w:p>
+      <w:pPr>
+        <w:rPr>
+          <w:lang w:val="en-US"/>
+        </w:rPr>
+      </w:pPr>
+      <w:r>
+        <w:rPr>
+          <w:lang w:val="en-US"/>
+        </w:rPr>
+        <w:t xml:space="preserve">The solution </w:t>
+      </w:r>
+      <w:r>
+        <w:rPr>
+          <w:lang w:val="en-US"/>
+        </w:rPr>
+        <w:t xml:space="preserve">is designed in Page Object Model. </w:t>
+      </w:r>
+      <w:r>
+        <w:rPr>
+          <w:lang w:val="en-US"/>
+        </w:rPr>
+        <w:t xml:space="preserve">To </w:t>
+      </w:r>
+      <w:r>
+        <w:rPr>
+          <w:lang w:val="en-US"/>
+        </w:rPr>
+        <w:t>make it simpler</w:t>
+      </w:r>
+      <w:r>
+        <w:rPr>
+          <w:lang w:val="en-US"/>
+        </w:rPr>
+        <w:t xml:space="preserve"> I</w:t>
       </w:r>
       <w:r>
         <w:rPr>
@@ -73,21 +87,7 @@
         <w:rPr>
           <w:lang w:val="en-US"/>
         </w:rPr>
-        <w:t xml:space="preserve"> all the steps in one class (</w:t>
-      </w:r>
-      <w:proofErr w:type="spellStart"/>
-      <w:r>
-        <w:rPr>
-          <w:lang w:val="en-US"/>
-        </w:rPr>
-        <w:t>ProjectSteps</w:t>
-      </w:r>
-      <w:proofErr w:type="spellEnd"/>
-      <w:r>
-        <w:rPr>
-          <w:lang w:val="en-US"/>
-        </w:rPr>
-        <w:t>) and all the methods in another one (Actions), but in a real situation I would have different classes for different pages (one for homepage, another one for login, register….)</w:t>
+        <w:t xml:space="preserve"> all the steps in one class (ProjectSteps) and all the methods in another one (Actions), but in a real situation I would have different classes for different pages (one for homepage, another one for login, register….)</w:t>
       </w:r>
     </w:p>
     <w:p>
@@ -675,7 +675,6 @@
         </w:rPr>
         <w:t>the user introduces '</w:t>
       </w:r>
-      <w:proofErr w:type="spellStart"/>
       <w:r>
         <w:rPr>
           <w:rFonts w:ascii="Cascadia Mono" w:hAnsi="Cascadia Mono" w:cs="Cascadia Mono"/>
@@ -686,7 +685,6 @@
         </w:rPr>
         <w:t>amandafields</w:t>
       </w:r>
-      <w:proofErr w:type="spellEnd"/>
       <w:r>
         <w:rPr>
           <w:rFonts w:ascii="Cascadia Mono" w:hAnsi="Cascadia Mono" w:cs="Cascadia Mono"/>
@@ -1337,7 +1335,6 @@
         </w:rPr>
         <w:t>' with password '</w:t>
       </w:r>
-      <w:proofErr w:type="spellStart"/>
       <w:r>
         <w:rPr>
           <w:rFonts w:ascii="Cascadia Mono" w:hAnsi="Cascadia Mono" w:cs="Cascadia Mono"/>
@@ -1348,7 +1345,6 @@
         </w:rPr>
         <w:t>amandafields</w:t>
       </w:r>
-      <w:proofErr w:type="spellEnd"/>
       <w:r>
         <w:rPr>
           <w:rFonts w:ascii="Cascadia Mono" w:hAnsi="Cascadia Mono" w:cs="Cascadia Mono"/>
@@ -1729,27 +1725,15 @@
         </w:rPr>
         <w:t>re not working fine (</w:t>
       </w:r>
-      <w:proofErr w:type="spellStart"/>
-      <w:r>
-        <w:rPr>
-          <w:rFonts w:ascii="Cascadia Mono" w:hAnsi="Cascadia Mono" w:cs="Cascadia Mono"/>
-          <w:color w:val="000000"/>
-          <w:kern w:val="0"/>
-          <w:sz w:val="19"/>
-          <w:szCs w:val="19"/>
-        </w:rPr>
-        <w:t>InStorePickupCheckLocator</w:t>
-      </w:r>
-      <w:proofErr w:type="spellEnd"/>
-      <w:r>
-        <w:rPr>
-          <w:rFonts w:ascii="Cascadia Mono" w:hAnsi="Cascadia Mono" w:cs="Cascadia Mono"/>
-          <w:color w:val="000000"/>
-          <w:kern w:val="0"/>
-          <w:sz w:val="19"/>
-          <w:szCs w:val="19"/>
-        </w:rPr>
-        <w:t xml:space="preserve"> </w:t>
+      <w:r>
+        <w:rPr>
+          <w:rFonts w:ascii="Cascadia Mono" w:hAnsi="Cascadia Mono" w:cs="Cascadia Mono"/>
+          <w:color w:val="000000"/>
+          <w:kern w:val="0"/>
+          <w:sz w:val="19"/>
+          <w:szCs w:val="19"/>
+        </w:rPr>
+        <w:t xml:space="preserve">InStorePickupCheckLocator </w:t>
       </w:r>
       <w:r>
         <w:rPr>
@@ -1765,20 +1749,8 @@
           <w:sz w:val="19"/>
           <w:szCs w:val="19"/>
         </w:rPr>
-        <w:t xml:space="preserve"> </w:t>
-      </w:r>
-      <w:proofErr w:type="spellStart"/>
-      <w:r>
-        <w:rPr>
-          <w:rFonts w:ascii="Cascadia Mono" w:hAnsi="Cascadia Mono" w:cs="Cascadia Mono"/>
-          <w:color w:val="000000"/>
-          <w:kern w:val="0"/>
-          <w:sz w:val="19"/>
-          <w:szCs w:val="19"/>
-        </w:rPr>
-        <w:t>NextButtonLocator</w:t>
-      </w:r>
-      <w:proofErr w:type="spellEnd"/>
+        <w:t xml:space="preserve"> NextButtonLocator</w:t>
+      </w:r>
       <w:r>
         <w:rPr>
           <w:lang w:val="en-US"/>
@@ -2010,14 +1982,12 @@
         </w:rPr>
         <w:t>.</w:t>
       </w:r>
-      <w:proofErr w:type="spellStart"/>
       <w:r>
         <w:rPr>
           <w:lang w:val="en-US"/>
         </w:rPr>
         <w:t>dll</w:t>
       </w:r>
-      <w:proofErr w:type="spellEnd"/>
       <w:r>
         <w:rPr>
           <w:lang w:val="en-US"/>
@@ -2049,42 +2019,12 @@
           <w:lang w:val="fr-FR"/>
         </w:rPr>
       </w:pPr>
-      <w:proofErr w:type="spellStart"/>
       <w:r>
         <w:rPr>
           <w:lang w:val="fr-FR"/>
         </w:rPr>
-        <w:t>dotnet</w:t>
-      </w:r>
-      <w:proofErr w:type="spellEnd"/>
-      <w:r>
-        <w:rPr>
-          <w:lang w:val="fr-FR"/>
-        </w:rPr>
-        <w:t xml:space="preserve"> </w:t>
-      </w:r>
-      <w:proofErr w:type="spellStart"/>
-      <w:r>
-        <w:rPr>
-          <w:lang w:val="fr-FR"/>
-        </w:rPr>
-        <w:t>vstest</w:t>
-      </w:r>
-      <w:proofErr w:type="spellEnd"/>
-      <w:r>
-        <w:rPr>
-          <w:lang w:val="fr-FR"/>
-        </w:rPr>
-        <w:t xml:space="preserve"> Assessment_OUTsurance.dll --</w:t>
-      </w:r>
-      <w:proofErr w:type="spellStart"/>
-      <w:r>
-        <w:rPr>
-          <w:lang w:val="fr-FR"/>
-        </w:rPr>
-        <w:t>logger:trx</w:t>
-      </w:r>
-      <w:proofErr w:type="spellEnd"/>
+        <w:t>dotnet vstest Assessment_OUTsurance.dll --logger:trx</w:t>
+      </w:r>
     </w:p>
     <w:p>
       <w:pPr>
@@ -2615,21 +2555,7 @@
         <w:rPr>
           <w:lang w:val="en-US"/>
         </w:rPr>
-        <w:t xml:space="preserve"> </w:t>
-      </w:r>
-      <w:proofErr w:type="spellStart"/>
-      <w:r>
-        <w:rPr>
-          <w:lang w:val="en-US"/>
-        </w:rPr>
-        <w:t>prioritise</w:t>
-      </w:r>
-      <w:proofErr w:type="spellEnd"/>
-      <w:r>
-        <w:rPr>
-          <w:lang w:val="en-US"/>
-        </w:rPr>
-        <w:t xml:space="preserve"> the suite.</w:t>
+        <w:t xml:space="preserve"> prioritise the suite.</w:t>
       </w:r>
     </w:p>
     <w:p>

</xml_diff>

<commit_message>
Refactoring architecture of project to improve the POM framework
In the previous version, the POM framework referred only to the fact that the business and the tech facing were separated. In this version, I have created different classes for different webs in the application, making it much more reusable (see README)
</commit_message>
<xml_diff>
--- a/README.docx
+++ b/README.docx
@@ -1,6 +1,6 @@
 
 <file path=word/document.xml><?xml version="1.0" encoding="utf-8"?>
-<w:document xmlns:wpc="http://schemas.microsoft.com/office/word/2010/wordprocessingCanvas" xmlns:cx="http://schemas.microsoft.com/office/drawing/2014/chartex" xmlns:cx1="http://schemas.microsoft.com/office/drawing/2015/9/8/chartex" xmlns:cx2="http://schemas.microsoft.com/office/drawing/2015/10/21/chartex" xmlns:cx3="http://schemas.microsoft.com/office/drawing/2016/5/9/chartex" xmlns:cx4="http://schemas.microsoft.com/office/drawing/2016/5/10/chartex" xmlns:cx5="http://schemas.microsoft.com/office/drawing/2016/5/11/chartex" xmlns:cx6="http://schemas.microsoft.com/office/drawing/2016/5/12/chartex" xmlns:cx7="http://schemas.microsoft.com/office/drawing/2016/5/13/chartex" xmlns:cx8="http://schemas.microsoft.com/office/drawing/2016/5/14/chartex" xmlns:mc="http://schemas.openxmlformats.org/markup-compatibility/2006" xmlns:aink="http://schemas.microsoft.com/office/drawing/2016/ink" xmlns:am3d="http://schemas.microsoft.com/office/drawing/2017/model3d" xmlns:o="urn:schemas-microsoft-com:office:office" xmlns:oel="http://schemas.microsoft.com/office/2019/extlst" xmlns:r="http://schemas.openxmlformats.org/officeDocument/2006/relationships" xmlns:m="http://schemas.openxmlformats.org/officeDocument/2006/math" xmlns:v="urn:schemas-microsoft-com:vml" xmlns:wp14="http://schemas.microsoft.com/office/word/2010/wordprocessingDrawing" xmlns:wp="http://schemas.openxmlformats.org/drawingml/2006/wordprocessingDrawing" xmlns:w10="urn:schemas-microsoft-com:office:word" xmlns:w="http://schemas.openxmlformats.org/wordprocessingml/2006/main" xmlns:w14="http://schemas.microsoft.com/office/word/2010/wordml" xmlns:w15="http://schemas.microsoft.com/office/word/2012/wordml" xmlns:w16cex="http://schemas.microsoft.com/office/word/2018/wordml/cex" xmlns:w16cid="http://schemas.microsoft.com/office/word/2016/wordml/cid" xmlns:w16="http://schemas.microsoft.com/office/word/2018/wordml" xmlns:w16sdtdh="http://schemas.microsoft.com/office/word/2020/wordml/sdtdatahash" xmlns:w16se="http://schemas.microsoft.com/office/word/2015/wordml/symex" xmlns:wpg="http://schemas.microsoft.com/office/word/2010/wordprocessingGroup" xmlns:wpi="http://schemas.microsoft.com/office/word/2010/wordprocessingInk" xmlns:wne="http://schemas.microsoft.com/office/word/2006/wordml" xmlns:wps="http://schemas.microsoft.com/office/word/2010/wordprocessingShape" mc:Ignorable="w14 w15 w16se w16cid w16 w16cex w16sdtdh wp14">
+<w:document xmlns:wpc="http://schemas.microsoft.com/office/word/2010/wordprocessingCanvas" xmlns:cx="http://schemas.microsoft.com/office/drawing/2014/chartex" xmlns:cx1="http://schemas.microsoft.com/office/drawing/2015/9/8/chartex" xmlns:cx2="http://schemas.microsoft.com/office/drawing/2015/10/21/chartex" xmlns:cx3="http://schemas.microsoft.com/office/drawing/2016/5/9/chartex" xmlns:cx4="http://schemas.microsoft.com/office/drawing/2016/5/10/chartex" xmlns:cx5="http://schemas.microsoft.com/office/drawing/2016/5/11/chartex" xmlns:cx6="http://schemas.microsoft.com/office/drawing/2016/5/12/chartex" xmlns:cx7="http://schemas.microsoft.com/office/drawing/2016/5/13/chartex" xmlns:cx8="http://schemas.microsoft.com/office/drawing/2016/5/14/chartex" xmlns:mc="http://schemas.openxmlformats.org/markup-compatibility/2006" xmlns:aink="http://schemas.microsoft.com/office/drawing/2016/ink" xmlns:am3d="http://schemas.microsoft.com/office/drawing/2017/model3d" xmlns:o="urn:schemas-microsoft-com:office:office" xmlns:oel="http://schemas.microsoft.com/office/2019/extlst" xmlns:r="http://schemas.openxmlformats.org/officeDocument/2006/relationships" xmlns:m="http://schemas.openxmlformats.org/officeDocument/2006/math" xmlns:v="urn:schemas-microsoft-com:vml" xmlns:wp14="http://schemas.microsoft.com/office/word/2010/wordprocessingDrawing" xmlns:wp="http://schemas.openxmlformats.org/drawingml/2006/wordprocessingDrawing" xmlns:w10="urn:schemas-microsoft-com:office:word" xmlns:w="http://schemas.openxmlformats.org/wordprocessingml/2006/main" xmlns:w14="http://schemas.microsoft.com/office/word/2010/wordml" xmlns:w15="http://schemas.microsoft.com/office/word/2012/wordml" xmlns:w16cex="http://schemas.microsoft.com/office/word/2018/wordml/cex" xmlns:w16cid="http://schemas.microsoft.com/office/word/2016/wordml/cid" xmlns:w16="http://schemas.microsoft.com/office/word/2018/wordml" xmlns:w16du="http://schemas.microsoft.com/office/word/2023/wordml/word16du" xmlns:w16sdtdh="http://schemas.microsoft.com/office/word/2020/wordml/sdtdatahash" xmlns:w16se="http://schemas.microsoft.com/office/word/2015/wordml/symex" xmlns:wpg="http://schemas.microsoft.com/office/word/2010/wordprocessingGroup" xmlns:wpi="http://schemas.microsoft.com/office/word/2010/wordprocessingInk" xmlns:wne="http://schemas.microsoft.com/office/word/2006/wordml" xmlns:wps="http://schemas.microsoft.com/office/word/2010/wordprocessingShape" mc:Ignorable="w14 w15 w16se w16cid w16 w16cex w16sdtdh wp14">
   <w:body>
     <w:p>
       <w:r>
@@ -57,7 +57,19 @@
         <w:rPr>
           <w:lang w:val="en-US"/>
         </w:rPr>
-        <w:t xml:space="preserve">is designed in Page Object Model. </w:t>
+        <w:t>is designed in Page Object Model</w:t>
+      </w:r>
+      <w:r>
+        <w:rPr>
+          <w:lang w:val="en-US"/>
+        </w:rPr>
+        <w:t xml:space="preserve"> (POM)</w:t>
+      </w:r>
+      <w:r>
+        <w:rPr>
+          <w:lang w:val="en-US"/>
+        </w:rPr>
+        <w:t xml:space="preserve">. </w:t>
       </w:r>
       <w:r>
         <w:rPr>
@@ -88,6 +100,145 @@
           <w:lang w:val="en-US"/>
         </w:rPr>
         <w:t xml:space="preserve"> all the steps in one class (ProjectSteps) and all the methods in another one (Actions), but in a real situation I would have different classes for different pages (one for homepage, another one for login, register….)</w:t>
+      </w:r>
+    </w:p>
+    <w:p>
+      <w:pPr>
+        <w:rPr>
+          <w:lang w:val="en-US"/>
+        </w:rPr>
+      </w:pPr>
+      <w:r>
+        <w:rPr>
+          <w:lang w:val="en-US"/>
+        </w:rPr>
+        <w:t>1</w:t>
+      </w:r>
+      <w:r>
+        <w:rPr>
+          <w:lang w:val="en-US"/>
+        </w:rPr>
+        <w:t>9</w:t>
+      </w:r>
+      <w:r>
+        <w:rPr>
+          <w:lang w:val="en-US"/>
+        </w:rPr>
+        <w:t>/04: In the first version, the POM framework referred only to the fact that the business and the tech facing were separated</w:t>
+      </w:r>
+      <w:r>
+        <w:rPr>
+          <w:lang w:val="en-US"/>
+        </w:rPr>
+        <w:t xml:space="preserve">, I </w:t>
+      </w:r>
+      <w:r>
+        <w:rPr>
+          <w:lang w:val="en-US"/>
+        </w:rPr>
+        <w:t>kept it simple due to the time restrictions.</w:t>
+      </w:r>
+      <w:r>
+        <w:rPr>
+          <w:lang w:val="en-US"/>
+        </w:rPr>
+        <w:t xml:space="preserve"> </w:t>
+      </w:r>
+      <w:r>
+        <w:rPr>
+          <w:lang w:val="en-US"/>
+        </w:rPr>
+        <w:t xml:space="preserve">To </w:t>
+      </w:r>
+      <w:r>
+        <w:rPr>
+          <w:lang w:val="en-US"/>
+        </w:rPr>
+        <w:t>implement</w:t>
+      </w:r>
+      <w:r>
+        <w:rPr>
+          <w:lang w:val="en-US"/>
+        </w:rPr>
+        <w:t xml:space="preserve"> that separation, i</w:t>
+      </w:r>
+      <w:r>
+        <w:rPr>
+          <w:lang w:val="en-US"/>
+        </w:rPr>
+        <w:t xml:space="preserve">n this version, I’ve created a </w:t>
+      </w:r>
+      <w:r>
+        <w:rPr>
+          <w:lang w:val="en-US"/>
+        </w:rPr>
+        <w:t>structure project</w:t>
+      </w:r>
+      <w:r>
+        <w:rPr>
+          <w:lang w:val="en-US"/>
+        </w:rPr>
+        <w:t xml:space="preserve"> </w:t>
+      </w:r>
+      <w:r>
+        <w:rPr>
+          <w:lang w:val="en-US"/>
+        </w:rPr>
+        <w:t>with</w:t>
+      </w:r>
+      <w:r>
+        <w:rPr>
+          <w:lang w:val="en-US"/>
+        </w:rPr>
+        <w:t xml:space="preserve"> classes for different webs in the application, which makes </w:t>
+      </w:r>
+      <w:r>
+        <w:rPr>
+          <w:lang w:val="en-US"/>
+        </w:rPr>
+        <w:t>them</w:t>
+      </w:r>
+      <w:r>
+        <w:rPr>
+          <w:lang w:val="en-US"/>
+        </w:rPr>
+        <w:t xml:space="preserve"> totally reusable (see fo</w:t>
+      </w:r>
+      <w:r>
+        <w:rPr>
+          <w:lang w:val="en-US"/>
+        </w:rPr>
+        <w:t xml:space="preserve">r instance the use of the method </w:t>
+      </w:r>
+      <w:r>
+        <w:rPr>
+          <w:lang w:val="en-US"/>
+        </w:rPr>
+        <w:t>ClickAgreeTerms</w:t>
+      </w:r>
+      <w:r>
+        <w:rPr>
+          <w:lang w:val="en-US"/>
+        </w:rPr>
+        <w:t xml:space="preserve"> from checkout page used in a metho</w:t>
+      </w:r>
+      <w:r>
+        <w:rPr>
+          <w:lang w:val="en-US"/>
+        </w:rPr>
+        <w:t>d</w:t>
+      </w:r>
+      <w:r>
+        <w:rPr>
+          <w:lang w:val="en-US"/>
+        </w:rPr>
+        <w:t xml:space="preserve"> in </w:t>
+      </w:r>
+      <w:r>
+        <w:rPr>
+          <w:lang w:val="en-US"/>
+        </w:rPr>
+        <w:t>LogIn page)</w:t>
       </w:r>
     </w:p>
     <w:p>
@@ -949,6 +1100,7 @@
         <w:rPr>
           <w:lang w:val="en-US"/>
         </w:rPr>
+        <w:lastRenderedPageBreak/>
         <w:t xml:space="preserve">5.- </w:t>
       </w:r>
       <w:r>
@@ -1012,7 +1164,6 @@
           <w:sz w:val="19"/>
           <w:szCs w:val="19"/>
         </w:rPr>
-        <w:lastRenderedPageBreak/>
         <w:t>Scenario:</w:t>
       </w:r>
       <w:r>
@@ -2036,6 +2187,7 @@
         <w:rPr>
           <w:noProof/>
         </w:rPr>
+        <w:lastRenderedPageBreak/>
         <w:drawing>
           <wp:inline distT="0" distB="0" distL="0" distR="0" wp14:anchorId="6E5453FD" wp14:editId="44ECE4EF">
             <wp:extent cx="5731510" cy="1769745"/>
@@ -2114,7 +2266,6 @@
         <w:rPr>
           <w:lang w:val="en-US"/>
         </w:rPr>
-        <w:lastRenderedPageBreak/>
         <w:t xml:space="preserve">Anyway, this would be a temporary solution. The best way to run a suite of automated tests is to have </w:t>
       </w:r>
       <w:r>
@@ -2221,7 +2372,25 @@
         <w:rPr>
           <w:lang w:val="en-US"/>
         </w:rPr>
-        <w:t>e locators.</w:t>
+        <w:t>e locators</w:t>
+      </w:r>
+      <w:r>
+        <w:rPr>
+          <w:lang w:val="en-US"/>
+        </w:rPr>
+        <w:t xml:space="preserve"> (18/04, fixed</w:t>
+      </w:r>
+      <w:r>
+        <w:rPr>
+          <w:lang w:val="en-US"/>
+        </w:rPr>
+        <w:t>. Pushed new commit)</w:t>
+      </w:r>
+      <w:r>
+        <w:rPr>
+          <w:lang w:val="en-US"/>
+        </w:rPr>
+        <w:t>.</w:t>
       </w:r>
     </w:p>
     <w:p>
@@ -2694,7 +2863,7 @@
 </file>
 
 <file path=word/numbering.xml><?xml version="1.0" encoding="utf-8"?>
-<w:numbering xmlns:wpc="http://schemas.microsoft.com/office/word/2010/wordprocessingCanvas" xmlns:cx="http://schemas.microsoft.com/office/drawing/2014/chartex" xmlns:cx1="http://schemas.microsoft.com/office/drawing/2015/9/8/chartex" xmlns:cx2="http://schemas.microsoft.com/office/drawing/2015/10/21/chartex" xmlns:cx3="http://schemas.microsoft.com/office/drawing/2016/5/9/chartex" xmlns:cx4="http://schemas.microsoft.com/office/drawing/2016/5/10/chartex" xmlns:cx5="http://schemas.microsoft.com/office/drawing/2016/5/11/chartex" xmlns:cx6="http://schemas.microsoft.com/office/drawing/2016/5/12/chartex" xmlns:cx7="http://schemas.microsoft.com/office/drawing/2016/5/13/chartex" xmlns:cx8="http://schemas.microsoft.com/office/drawing/2016/5/14/chartex" xmlns:mc="http://schemas.openxmlformats.org/markup-compatibility/2006" xmlns:aink="http://schemas.microsoft.com/office/drawing/2016/ink" xmlns:am3d="http://schemas.microsoft.com/office/drawing/2017/model3d" xmlns:o="urn:schemas-microsoft-com:office:office" xmlns:oel="http://schemas.microsoft.com/office/2019/extlst" xmlns:r="http://schemas.openxmlformats.org/officeDocument/2006/relationships" xmlns:m="http://schemas.openxmlformats.org/officeDocument/2006/math" xmlns:v="urn:schemas-microsoft-com:vml" xmlns:wp14="http://schemas.microsoft.com/office/word/2010/wordprocessingDrawing" xmlns:wp="http://schemas.openxmlformats.org/drawingml/2006/wordprocessingDrawing" xmlns:w10="urn:schemas-microsoft-com:office:word" xmlns:w="http://schemas.openxmlformats.org/wordprocessingml/2006/main" xmlns:w14="http://schemas.microsoft.com/office/word/2010/wordml" xmlns:w15="http://schemas.microsoft.com/office/word/2012/wordml" xmlns:w16cex="http://schemas.microsoft.com/office/word/2018/wordml/cex" xmlns:w16cid="http://schemas.microsoft.com/office/word/2016/wordml/cid" xmlns:w16="http://schemas.microsoft.com/office/word/2018/wordml" xmlns:w16sdtdh="http://schemas.microsoft.com/office/word/2020/wordml/sdtdatahash" xmlns:w16se="http://schemas.microsoft.com/office/word/2015/wordml/symex" xmlns:wpg="http://schemas.microsoft.com/office/word/2010/wordprocessingGroup" xmlns:wpi="http://schemas.microsoft.com/office/word/2010/wordprocessingInk" xmlns:wne="http://schemas.microsoft.com/office/word/2006/wordml" xmlns:wps="http://schemas.microsoft.com/office/word/2010/wordprocessingShape" mc:Ignorable="w14 w15 w16se w16cid w16 w16cex w16sdtdh wp14">
+<w:numbering xmlns:wpc="http://schemas.microsoft.com/office/word/2010/wordprocessingCanvas" xmlns:cx="http://schemas.microsoft.com/office/drawing/2014/chartex" xmlns:cx1="http://schemas.microsoft.com/office/drawing/2015/9/8/chartex" xmlns:cx2="http://schemas.microsoft.com/office/drawing/2015/10/21/chartex" xmlns:cx3="http://schemas.microsoft.com/office/drawing/2016/5/9/chartex" xmlns:cx4="http://schemas.microsoft.com/office/drawing/2016/5/10/chartex" xmlns:cx5="http://schemas.microsoft.com/office/drawing/2016/5/11/chartex" xmlns:cx6="http://schemas.microsoft.com/office/drawing/2016/5/12/chartex" xmlns:cx7="http://schemas.microsoft.com/office/drawing/2016/5/13/chartex" xmlns:cx8="http://schemas.microsoft.com/office/drawing/2016/5/14/chartex" xmlns:mc="http://schemas.openxmlformats.org/markup-compatibility/2006" xmlns:aink="http://schemas.microsoft.com/office/drawing/2016/ink" xmlns:am3d="http://schemas.microsoft.com/office/drawing/2017/model3d" xmlns:o="urn:schemas-microsoft-com:office:office" xmlns:oel="http://schemas.microsoft.com/office/2019/extlst" xmlns:r="http://schemas.openxmlformats.org/officeDocument/2006/relationships" xmlns:m="http://schemas.openxmlformats.org/officeDocument/2006/math" xmlns:v="urn:schemas-microsoft-com:vml" xmlns:wp14="http://schemas.microsoft.com/office/word/2010/wordprocessingDrawing" xmlns:wp="http://schemas.openxmlformats.org/drawingml/2006/wordprocessingDrawing" xmlns:w10="urn:schemas-microsoft-com:office:word" xmlns:w="http://schemas.openxmlformats.org/wordprocessingml/2006/main" xmlns:w14="http://schemas.microsoft.com/office/word/2010/wordml" xmlns:w15="http://schemas.microsoft.com/office/word/2012/wordml" xmlns:w16cex="http://schemas.microsoft.com/office/word/2018/wordml/cex" xmlns:w16cid="http://schemas.microsoft.com/office/word/2016/wordml/cid" xmlns:w16="http://schemas.microsoft.com/office/word/2018/wordml" xmlns:w16du="http://schemas.microsoft.com/office/word/2023/wordml/word16du" xmlns:w16sdtdh="http://schemas.microsoft.com/office/word/2020/wordml/sdtdatahash" xmlns:w16se="http://schemas.microsoft.com/office/word/2015/wordml/symex" xmlns:wpg="http://schemas.microsoft.com/office/word/2010/wordprocessingGroup" xmlns:wpi="http://schemas.microsoft.com/office/word/2010/wordprocessingInk" xmlns:wne="http://schemas.microsoft.com/office/word/2006/wordml" xmlns:wps="http://schemas.microsoft.com/office/word/2010/wordprocessingShape" mc:Ignorable="w14 w15 w16se w16cid w16 w16cex w16sdtdh wp14">
   <w:abstractNum w:abstractNumId="0" w15:restartNumberingAfterBreak="0">
     <w:nsid w:val="36397918"/>
     <w:multiLevelType w:val="hybridMultilevel"/>

</xml_diff>